<commit_message>
applied java code style to lab2. Removed regClassBad()
</commit_message>
<xml_diff>
--- a/lab1/titul.docx
+++ b/lab1/titul.docx
@@ -172,6 +172,7 @@
         <w:rPr>
           <w:sz w:val="32"/>
           <w:szCs w:val="32"/>
+          <w:lang w:val="en-US"/>
         </w:rPr>
       </w:pPr>
       <w:r>
@@ -185,38 +186,25 @@
         <w:rPr>
           <w:sz w:val="32"/>
           <w:szCs w:val="32"/>
-        </w:rPr>
-        <w:t>1</w:t>
-      </w:r>
-    </w:p>
-    <w:p>
-      <w:pPr>
-        <w:jc w:val="center"/>
-        <w:rPr>
-          <w:sz w:val="32"/>
-          <w:szCs w:val="32"/>
-        </w:rPr>
-      </w:pPr>
-      <w:r>
-        <w:rPr>
-          <w:sz w:val="32"/>
-          <w:szCs w:val="32"/>
-        </w:rPr>
-        <w:t>по дисциплине: «</w:t>
-      </w:r>
-      <w:r>
-        <w:rPr>
-          <w:sz w:val="32"/>
-          <w:szCs w:val="32"/>
-        </w:rPr>
-        <w:t>Проектирование пользовательского интерфейса</w:t>
-      </w:r>
-      <w:r>
-        <w:rPr>
-          <w:sz w:val="32"/>
-          <w:szCs w:val="32"/>
-        </w:rPr>
-        <w:t>»</w:t>
+          <w:lang w:val="en-US"/>
+        </w:rPr>
+        <w:t>2</w:t>
+      </w:r>
+    </w:p>
+    <w:p>
+      <w:pPr>
+        <w:jc w:val="center"/>
+        <w:rPr>
+          <w:sz w:val="32"/>
+          <w:szCs w:val="32"/>
+        </w:rPr>
+      </w:pPr>
+      <w:r>
+        <w:rPr>
+          <w:sz w:val="32"/>
+          <w:szCs w:val="32"/>
+        </w:rPr>
+        <w:t>по дисциплине: «Проектирование пользовательского интерфейса»</w:t>
       </w:r>
     </w:p>
     <w:p>
@@ -260,28 +248,7 @@
           <w:sz w:val="32"/>
           <w:szCs w:val="32"/>
         </w:rPr>
-        <w:t>Выполнил</w:t>
-      </w:r>
-      <w:r>
-        <w:rPr>
-          <w:sz w:val="32"/>
-          <w:szCs w:val="32"/>
-        </w:rPr>
-        <w:t>и</w:t>
-      </w:r>
-      <w:r>
-        <w:rPr>
-          <w:sz w:val="32"/>
-          <w:szCs w:val="32"/>
-        </w:rPr>
-        <w:t xml:space="preserve">: </w:t>
-      </w:r>
-      <w:r>
-        <w:rPr>
-          <w:sz w:val="32"/>
-          <w:szCs w:val="32"/>
-        </w:rPr>
-        <w:t>Евдокимов Н.А.</w:t>
+        <w:t>Выполнили: Евдокимов Н.А.</w:t>
       </w:r>
       <w:r>
         <w:rPr>
@@ -359,14 +326,7 @@
           <w:sz w:val="32"/>
           <w:szCs w:val="32"/>
         </w:rPr>
-        <w:t xml:space="preserve">Проверили: </w:t>
-      </w:r>
-      <w:r>
-        <w:rPr>
-          <w:sz w:val="32"/>
-          <w:szCs w:val="32"/>
-        </w:rPr>
-        <w:t xml:space="preserve">Олькина Е.В., </w:t>
+        <w:t xml:space="preserve">Проверили: Олькина Е.В., </w:t>
       </w:r>
       <w:proofErr w:type="spellStart"/>
       <w:r>
@@ -498,44 +458,52 @@
           <w:szCs w:val="32"/>
         </w:rPr>
       </w:pPr>
+    </w:p>
+    <w:p>
+      <w:pPr>
+        <w:jc w:val="right"/>
+        <w:rPr>
+          <w:sz w:val="32"/>
+          <w:szCs w:val="32"/>
+        </w:rPr>
+      </w:pPr>
+    </w:p>
+    <w:p>
+      <w:pPr>
+        <w:jc w:val="right"/>
+        <w:rPr>
+          <w:sz w:val="32"/>
+          <w:szCs w:val="32"/>
+        </w:rPr>
+      </w:pPr>
+    </w:p>
+    <w:p>
+      <w:pPr>
+        <w:jc w:val="right"/>
+        <w:rPr>
+          <w:sz w:val="32"/>
+          <w:szCs w:val="32"/>
+        </w:rPr>
+      </w:pPr>
+    </w:p>
+    <w:p>
+      <w:pPr>
+        <w:jc w:val="center"/>
+        <w:rPr>
+          <w:sz w:val="32"/>
+          <w:szCs w:val="32"/>
+        </w:rPr>
+      </w:pPr>
+      <w:r>
+        <w:rPr>
+          <w:sz w:val="32"/>
+          <w:szCs w:val="32"/>
+        </w:rPr>
+        <w:t>Орёл, 2018</w:t>
+      </w:r>
       <w:bookmarkStart w:id="0" w:name="_GoBack"/>
       <w:bookmarkEnd w:id="0"/>
     </w:p>
-    <w:p>
-      <w:pPr>
-        <w:jc w:val="right"/>
-        <w:rPr>
-          <w:sz w:val="32"/>
-          <w:szCs w:val="32"/>
-        </w:rPr>
-      </w:pPr>
-    </w:p>
-    <w:p>
-      <w:pPr>
-        <w:jc w:val="right"/>
-        <w:rPr>
-          <w:sz w:val="32"/>
-          <w:szCs w:val="32"/>
-        </w:rPr>
-      </w:pPr>
-    </w:p>
-    <w:p>
-      <w:pPr>
-        <w:jc w:val="center"/>
-        <w:rPr>
-          <w:sz w:val="32"/>
-          <w:szCs w:val="32"/>
-        </w:rPr>
-      </w:pPr>
-      <w:r>
-        <w:rPr>
-          <w:sz w:val="32"/>
-          <w:szCs w:val="32"/>
-        </w:rPr>
-        <w:t>Орёл, 2018</w:t>
-      </w:r>
-    </w:p>
-    <w:p/>
     <w:sectPr>
       <w:pgSz w:w="11906" w:h="16838"/>
       <w:pgMar w:top="1134" w:right="850" w:bottom="1134" w:left="1701" w:header="708" w:footer="708" w:gutter="0"/>

</xml_diff>

<commit_message>
Now using WinApi for threading
</commit_message>
<xml_diff>
--- a/lab1/titul.docx
+++ b/lab1/titul.docx
@@ -188,8 +188,10 @@
           <w:szCs w:val="32"/>
           <w:lang w:val="en-US"/>
         </w:rPr>
-        <w:t>2</w:t>
-      </w:r>
+        <w:t>3</w:t>
+      </w:r>
+      <w:bookmarkStart w:id="0" w:name="_GoBack"/>
+      <w:bookmarkEnd w:id="0"/>
     </w:p>
     <w:p>
       <w:pPr>
@@ -501,8 +503,6 @@
         </w:rPr>
         <w:t>Орёл, 2018</w:t>
       </w:r>
-      <w:bookmarkStart w:id="0" w:name="_GoBack"/>
-      <w:bookmarkEnd w:id="0"/>
     </w:p>
     <w:sectPr>
       <w:pgSz w:w="11906" w:h="16838"/>

</xml_diff>